<commit_message>
Finished translating main text (not yet notes)
</commit_message>
<xml_diff>
--- a/SäsongsAvslutning.docx
+++ b/SäsongsAvslutning.docx
@@ -1265,17 +1265,7 @@
           <w:i w:val="false"/>
           <w:iCs w:val="false"/>
         </w:rPr>
-        <w:t xml:space="preserve">Det är här som mina moderna fördommar kommer fram, och jag måste bekämpa föreställningen att förändring är framsteg. Transformationer gör oss inte bättre, det gör oss bara annorlunda. Transformationer skalar inte av lager av oärlighet och osäkehet för att finna något rent därunder. Jag har lätt att </w:t>
-      </w:r>
-      <w:r>
-        <w:rPr>
-          <w:rFonts w:ascii="Times New Roman" w:hAnsi="Times New Roman"/>
-          <w:b w:val="false"/>
-          <w:bCs w:val="false"/>
-          <w:i w:val="false"/>
-          <w:iCs w:val="false"/>
-        </w:rPr>
-        <w:t>lura mig själv att tro att det finns sanna aspekter av mig själv som vilar inom mig, som har gömts under min kultur. Självklart kan inte detta vara sant, våra aspekter kan inte vila inom oss, de finns inte innan de blir till genom uppriktiga deltagande i världen, och specielt med Varandra. Att upptäcka sig själv är en formations- och transformationsprocess, inte ett avslöjande och skalande. Om jag skalade bort alla kulturella lager, skulle inget jag bli kvar.</w:t>
+        <w:t>Det är här som mina moderna fördommar kommer fram, och jag måste bekämpa föreställningen att förändring är framsteg. Transformationer gör oss inte bättre, det gör oss bara annorlunda. Transformationer skalar inte av lager av oärlighet och osäkehet för att finna något rent därunder. Jag har lätt att lura mig själv att tro att det finns sanna aspekter av mig själv som vilar inom mig, som har gömts under min kultur. Självklart kan inte detta vara sant, våra aspekter kan inte vila inom oss, de finns inte innan de blir till genom uppriktiga deltagande i världen, och specielt med Varandra. Att upptäcka sig själv är en formations- och transformationsprocess, inte ett avslöjande och skalande. Om jag skalade bort alla kulturella lager, skulle inget jag bli kvar.</w:t>
       </w:r>
     </w:p>
     <w:p>
@@ -1417,51 +1407,31 @@
           <w:i w:val="false"/>
           <w:iCs w:val="false"/>
         </w:rPr>
-        <w:t xml:space="preserve">, </w:t>
-      </w:r>
-      <w:r>
-        <w:rPr>
-          <w:rFonts w:ascii="Times New Roman" w:hAnsi="Times New Roman"/>
-          <w:b w:val="false"/>
-          <w:bCs w:val="false"/>
-          <w:i w:val="false"/>
-          <w:iCs w:val="false"/>
-        </w:rPr>
-        <w:t>och till oss själva. Vi trängtar den Andres respekt eller beundran eller fruktan, och dömmer oss själva efter vår förmåga att gömma upplevda fel och ingjuta en respons hos den Andre. Den Andre blir till projektionsyta för vår skam. Men vår sårbarhet är sammanlänkad med vår osäkerhet med upplevda personlighetsfel, som bara är fel i ett specifikt kulturellt sammanhang. Endast genom att vara öppna med vår sårbarhet mot Varandra får vi ett sätt att hantera den, och bara då tillåter vi oss att verkligen lära känna varandra, och samtidigt att lära känna oss själva, kanske för första gången. Att verkligen lära känna en annan människa är att verkligen lära känna sig själv. Och därigenom transformeras både du och den andra människan, så att de ni lärde känna inte längre finns. Meningskap förvandlar den Andre till Varandra.</w:t>
-      </w:r>
-    </w:p>
-    <w:p>
-      <w:pPr>
-        <w:pStyle w:val="TextBody"/>
-        <w:spacing w:before="0" w:after="140"/>
-        <w:jc w:val="left"/>
-        <w:rPr>
-          <w:rFonts w:ascii="Times New Roman" w:hAnsi="Times New Roman"/>
-          <w:b w:val="false"/>
-          <w:bCs w:val="false"/>
-          <w:i w:val="false"/>
-          <w:iCs w:val="false"/>
-        </w:rPr>
-      </w:pPr>
-      <w:r>
-        <w:rPr>
-          <w:rFonts w:ascii="Times New Roman" w:hAnsi="Times New Roman"/>
-          <w:b w:val="false"/>
-          <w:bCs w:val="false"/>
-          <w:i w:val="false"/>
-          <w:iCs w:val="false"/>
-        </w:rPr>
-        <w:t xml:space="preserve">Att älska sin nästa så som man älskar sig själv är inte en bra idé förrän man älskar sig själv. När vi behandlar människor som Andra, genom att gömma våra fel, leder det till förfalskat umgänge, som inte når längre än till hur användbar den andra människan är för oss, antingen genom att trösta vår osäkerhet genom den respons vi lockar fram, eller genom att </w:t>
-      </w:r>
-      <w:r>
-        <w:rPr>
-          <w:rFonts w:ascii="Times New Roman" w:hAnsi="Times New Roman"/>
-          <w:b w:val="false"/>
-          <w:bCs w:val="false"/>
-          <w:i w:val="false"/>
-          <w:iCs w:val="false"/>
-        </w:rPr>
-        <w:t>främja någon annan osäkerhetsdriven kulturell aspiration. Men inte som en oändlig person med vilken umgänge är meningsfullt i sig.</w:t>
+        <w:t>, och till oss själva. Vi trängtar den Andres respekt eller beundran eller fruktan, och dömmer oss själva efter vår förmåga att gömma upplevda fel och ingjuta en respons hos den Andre. Den Andre blir till projektionsyta för vår skam. Men vår sårbarhet är sammanlänkad med vår osäkerhet med upplevda personlighetsfel, som bara är fel i ett specifikt kulturellt sammanhang. Endast genom att vara öppna med vår sårbarhet mot Varandra får vi ett sätt att hantera den, och bara då tillåter vi oss att verkligen lära känna varandra, och samtidigt att lära känna oss själva, kanske för första gången. Att verkligen lära känna en annan människa är att verkligen lära känna sig själv. Och därigenom transformeras både du och den andra människan, så att de ni lärde känna inte längre finns. Meningskap förvandlar den Andre till Varandra.</w:t>
+      </w:r>
+    </w:p>
+    <w:p>
+      <w:pPr>
+        <w:pStyle w:val="TextBody"/>
+        <w:spacing w:before="0" w:after="140"/>
+        <w:jc w:val="left"/>
+        <w:rPr>
+          <w:rFonts w:ascii="Times New Roman" w:hAnsi="Times New Roman"/>
+          <w:b w:val="false"/>
+          <w:bCs w:val="false"/>
+          <w:i w:val="false"/>
+          <w:iCs w:val="false"/>
+        </w:rPr>
+      </w:pPr>
+      <w:r>
+        <w:rPr>
+          <w:rFonts w:ascii="Times New Roman" w:hAnsi="Times New Roman"/>
+          <w:b w:val="false"/>
+          <w:bCs w:val="false"/>
+          <w:i w:val="false"/>
+          <w:iCs w:val="false"/>
+        </w:rPr>
+        <w:t>Att älska sin nästa så som man älskar sig själv är inte en bra idé förrän man älskar sig själv. När vi behandlar människor som Andra, genom att gömma våra fel, leder det till förfalskat umgänge, som inte når längre än till hur användbar den andra människan är för oss, antingen genom att trösta vår osäkerhet genom den respons vi lockar fram, eller genom att främja någon annan osäkerhetsdriven kulturell aspiration. Men inte som en oändlig person med vilken umgänge är meningsfullt i sig.</w:t>
       </w:r>
     </w:p>
     <w:p>
@@ -1629,17 +1599,7 @@
           <w:i w:val="false"/>
           <w:iCs w:val="false"/>
         </w:rPr>
-        <w:t xml:space="preserve">Genom uppriktigt engagemang med sig själv, världen och Varandra skapar vi aspekter av oss själva. Detta kräver stunder av umgänge med världen och Varandra, men även stunder av ensamhet och reflektion. Genom att reflektera kan vi bli medvetna om möjliga aspekter av oss själva och världen, som sedan kan prövas gentemot verkligheten, och genom prövningen kan de modifieras och transformeras tilld de kan förkastas och bytas ut genom ett ständigt </w:t>
-      </w:r>
-      <w:r>
-        <w:rPr>
-          <w:rFonts w:ascii="Times New Roman" w:hAnsi="Times New Roman"/>
-          <w:b w:val="false"/>
-          <w:bCs w:val="false"/>
-          <w:i w:val="false"/>
-          <w:iCs w:val="false"/>
-        </w:rPr>
-        <w:t>utbyte mellan invärtes och utvärtes engagemang. Utan Varandra kan vi inte finnas till, men inte heller utan reflektion.</w:t>
+        <w:t>Genom uppriktigt engagemang med sig själv, världen och Varandra skapar vi aspekter av oss själva. Detta kräver stunder av umgänge med världen och Varandra, men även stunder av ensamhet och reflektion. Genom att reflektera kan vi bli medvetna om möjliga aspekter av oss själva och världen, som sedan kan prövas gentemot verkligheten, och genom prövningen kan de modifieras och transformeras tilld de kan förkastas och bytas ut genom ett ständigt utbyte mellan invärtes och utvärtes engagemang. Utan Varandra kan vi inte finnas till, men inte heller utan reflektion.</w:t>
         <w:br/>
       </w:r>
       <w:r>
@@ -1790,7 +1750,1611 @@
           <w:i w:val="false"/>
           <w:iCs w:val="false"/>
         </w:rPr>
-        <w:t xml:space="preserve">  </w:t>
+        <w:t xml:space="preserve">Det faktum att vi är biologiska varelser innebär att vi har begränsad tid och energi till vårt förfogande för våra (trans)formationer. Om vi är is en stressad situation i livet blir vår biologiska tillvaro betingad av överlevnadsinstinkt, vår kropp försätts i ett flykt-, kamp-, eller vårdnadstillstånd, och det mentala utrymmet man behöver för uppriktigt engagemang kanske inte infinner sig, eftersom stressen distraherar oss från vilken uppgift vi än må försöka utföra. Till exempel visar flera studier att fattigdom tenderar att försätta människor i ett ständigt stresstillstånd, vilket resulterar i förlorad sömn och dåligt beslutsfattande, speciellt beträffande ekonomiska beslut, vilket läggs till en redan utsatt belägenhet och resulterar en självskapande stressad livssituation. Inget skapar så mycket stress som tron att vi håller på att förlora social status inom t.ex. en grup som vi upplever att vi tillhör, eller inom samhällets dominerande kultur. Dessutom, i ett konsumtionsamhälle blir vi bombarderade av reklam som berättar för oss </w:t>
+      </w:r>
+      <w:r>
+        <w:rPr>
+          <w:rFonts w:ascii="Times New Roman" w:hAnsi="Times New Roman"/>
+          <w:b w:val="false"/>
+          <w:bCs w:val="false"/>
+          <w:i w:val="false"/>
+          <w:iCs w:val="false"/>
+        </w:rPr>
+        <w:t>vad vi måste köpa för att vinna, återupprätta och upprätthålla denna status, vilket gör att vi distraheras från vad som skulle kunna vara meningskap. Dessutom, i ett sekulärt samhälle, distraktion från ett i övrigt meningslöst och kallt universum ses som en modern dygd, som Woody Allen uttryckte ovan.</w:t>
+      </w:r>
+    </w:p>
+    <w:p>
+      <w:pPr>
+        <w:pStyle w:val="TextBody"/>
+        <w:spacing w:before="0" w:after="140"/>
+        <w:jc w:val="left"/>
+        <w:rPr>
+          <w:rFonts w:ascii="Times New Roman" w:hAnsi="Times New Roman"/>
+          <w:b w:val="false"/>
+          <w:bCs w:val="false"/>
+          <w:i w:val="false"/>
+          <w:iCs w:val="false"/>
+        </w:rPr>
+      </w:pPr>
+      <w:r>
+        <w:rPr>
+          <w:rFonts w:ascii="Times New Roman" w:hAnsi="Times New Roman"/>
+          <w:b w:val="false"/>
+          <w:bCs w:val="false"/>
+          <w:i w:val="false"/>
+          <w:iCs w:val="false"/>
+        </w:rPr>
+        <w:t>För att kunna ta ansvar för vårt personskap och finna meningskap måste man först skapa det mentala utrymmet för att göra det. Man måste finna en strategi för att ta sig an sin stress och distraktioner i de situationer där man hamnar. Stoikerna erbjuder en strategi för detta när de säger att man inte kan påverka verkligheten, man kan bara kontrollera sin reaktion till den. Detta kan vara en nödvändig insikt i en stressad situation som kan hjälpa vissa att komma över sin stress. Den stoiska filosofin erbjuder en mängd strategier för att ta kontroll över sina reaktioner till verkligheten och finna lugn i en värld full av stress.</w:t>
+      </w:r>
+    </w:p>
+    <w:p>
+      <w:pPr>
+        <w:pStyle w:val="TextBody"/>
+        <w:spacing w:before="0" w:after="140"/>
+        <w:jc w:val="left"/>
+        <w:rPr>
+          <w:rFonts w:ascii="Times New Roman" w:hAnsi="Times New Roman"/>
+          <w:b w:val="false"/>
+          <w:bCs w:val="false"/>
+          <w:i w:val="false"/>
+          <w:iCs w:val="false"/>
+        </w:rPr>
+      </w:pPr>
+      <w:r>
+        <w:rPr>
+          <w:rFonts w:ascii="Times New Roman" w:hAnsi="Times New Roman"/>
+          <w:b w:val="false"/>
+          <w:bCs w:val="false"/>
+          <w:i w:val="false"/>
+          <w:iCs w:val="false"/>
+        </w:rPr>
+        <w:t>Att hitt utrymme för meningskap är en början. Det är platsen där man är nöjd, och kanske till och med lycklig. Medan sto</w:t>
+      </w:r>
+      <w:r>
+        <w:rPr>
+          <w:rFonts w:ascii="Times New Roman" w:hAnsi="Times New Roman"/>
+          <w:b w:val="false"/>
+          <w:bCs w:val="false"/>
+          <w:i w:val="false"/>
+          <w:iCs w:val="false"/>
+        </w:rPr>
+        <w:t>icismen behandlar hur man kan finna sinneslugn med sin plats i ett kulturellt sammanhang, så gör meningskap det motsatta. Meningskap kan, genom uppriktigt engagemang med sig själv, Varandra och världen, ta dig bort från sinnesfriden och nöjdheten. Meningskap gör dig inte lycklig, åtminstone inte jämt.</w:t>
+      </w:r>
+    </w:p>
+    <w:p>
+      <w:pPr>
+        <w:pStyle w:val="TextBody"/>
+        <w:spacing w:before="0" w:after="140"/>
+        <w:jc w:val="left"/>
+        <w:rPr>
+          <w:rFonts w:ascii="Times New Roman" w:hAnsi="Times New Roman"/>
+          <w:b w:val="false"/>
+          <w:bCs w:val="false"/>
+          <w:i w:val="false"/>
+          <w:iCs w:val="false"/>
+        </w:rPr>
+      </w:pPr>
+      <w:r>
+        <w:rPr>
+          <w:rFonts w:ascii="Times New Roman" w:hAnsi="Times New Roman"/>
+          <w:b w:val="false"/>
+          <w:bCs w:val="false"/>
+          <w:i w:val="false"/>
+          <w:iCs w:val="false"/>
+        </w:rPr>
+        <w:t>Transformationer är hårt arbete, uppriktighet kostar energi. Och det finns en begränsad tillgång till energi för en biologisk varelse. Därför krävs det också att man vilar, och möjligheten till vila är starkt beroende på ens sociala position inom en kultur, för vi är socialla varelser inbäddade i hirarkiska kulturella sammanhang. Man behöver eskapism, underhållning, larv och kul, och ingetdera är helt skilt från meningskap. Man behöver behag för sinnena, vackra omgivningar, och god sömn. Man behöver en rimligt hälsosam kropp. Förutom åtminstone vissa av dessa saker, för var och en efter förmåga och smak, kan man inte heller vara uppriktig i sitt engagemang.</w:t>
+      </w:r>
+    </w:p>
+    <w:p>
+      <w:pPr>
+        <w:pStyle w:val="TextBody"/>
+        <w:spacing w:before="0" w:after="140"/>
+        <w:jc w:val="left"/>
+        <w:rPr>
+          <w:rFonts w:ascii="Times New Roman" w:hAnsi="Times New Roman"/>
+          <w:b/>
+          <w:bCs/>
+          <w:i w:val="false"/>
+          <w:iCs w:val="false"/>
+          <w:sz w:val="36"/>
+          <w:szCs w:val="36"/>
+        </w:rPr>
+      </w:pPr>
+      <w:r>
+        <w:rPr>
+          <w:rFonts w:ascii="Times New Roman" w:hAnsi="Times New Roman"/>
+          <w:b/>
+          <w:bCs/>
+          <w:i w:val="false"/>
+          <w:iCs w:val="false"/>
+          <w:sz w:val="36"/>
+          <w:szCs w:val="36"/>
+        </w:rPr>
+        <w:t>Meningskap är politiskt</w:t>
+      </w:r>
+    </w:p>
+    <w:p>
+      <w:pPr>
+        <w:pStyle w:val="TextBody"/>
+        <w:spacing w:before="0" w:after="140"/>
+        <w:jc w:val="left"/>
+        <w:rPr>
+          <w:rFonts w:ascii="Times New Roman" w:hAnsi="Times New Roman"/>
+          <w:b w:val="false"/>
+          <w:bCs w:val="false"/>
+          <w:i w:val="false"/>
+          <w:iCs w:val="false"/>
+          <w:sz w:val="24"/>
+          <w:szCs w:val="24"/>
+        </w:rPr>
+      </w:pPr>
+      <w:r>
+        <w:rPr>
+          <w:rFonts w:ascii="Times New Roman" w:hAnsi="Times New Roman"/>
+          <w:b w:val="false"/>
+          <w:bCs w:val="false"/>
+          <w:i w:val="false"/>
+          <w:iCs w:val="false"/>
+          <w:sz w:val="24"/>
+          <w:szCs w:val="24"/>
+        </w:rPr>
+        <w:t>Simone Weil skrev att det som är mest kottumperande med ett politiskt parti är att dess enda syfte efter hand blir att växa. Nyligen tänkte jag att syftet med all politisk aktivism eller partier är att göra sig själva överflödiga. Därmed kan ett partis tillbakagång, t.ex. de europeiska socialdemokratiska partiernas, ses som en framgång och inte ett misslyckande, för att en tillbakagång är ett tecken på att man till viss del har nått sina mål. Jag tror inte längre så.</w:t>
+      </w:r>
+    </w:p>
+    <w:p>
+      <w:pPr>
+        <w:pStyle w:val="TextBody"/>
+        <w:spacing w:before="0" w:after="140"/>
+        <w:jc w:val="left"/>
+        <w:rPr>
+          <w:rFonts w:ascii="Times New Roman" w:hAnsi="Times New Roman"/>
+          <w:b w:val="false"/>
+          <w:bCs w:val="false"/>
+          <w:i w:val="false"/>
+          <w:iCs w:val="false"/>
+          <w:sz w:val="24"/>
+          <w:szCs w:val="24"/>
+        </w:rPr>
+      </w:pPr>
+      <w:r>
+        <w:rPr>
+          <w:rFonts w:ascii="Times New Roman" w:hAnsi="Times New Roman"/>
+          <w:b w:val="false"/>
+          <w:bCs w:val="false"/>
+          <w:i w:val="false"/>
+          <w:iCs w:val="false"/>
+          <w:sz w:val="24"/>
+          <w:szCs w:val="24"/>
+        </w:rPr>
+        <w:t>Istället borde varje sammanslutning av människor som samlas fokusera på sin personliga tillväxt. Att skapa utrymme vari samhällets hirarkier inte har någon makt över oss. Där vi tillsammans kan uttrycka oss själva, vilka vi har blivit, uppriktigt. Ett utrymme där vi kan transformeras. Inte lära oss femtonsekundersfraser</w:t>
+      </w:r>
+      <w:r>
+        <w:rPr>
+          <w:rFonts w:ascii="Times New Roman" w:hAnsi="Times New Roman"/>
+          <w:b w:val="false"/>
+          <w:bCs w:val="false"/>
+          <w:i w:val="false"/>
+          <w:iCs w:val="false"/>
+          <w:sz w:val="24"/>
+          <w:szCs w:val="24"/>
+        </w:rPr>
+        <w:t xml:space="preserve"> för att besvara de som betvivlar vår sak, inte att lära sig effektiva motargument mot de som inte håller med oss. Inte bilda strategier för att föra saken vidare. En meningsfull kamp ska inte ha det totalitära målet att utrota världens ondska, i vilken form det än må vara. Ett politiskt syfte med meningskap kommer inte att besegra förtryckare utan hjälpa till att frigöra de från sitt eget självförtingande.</w:t>
+      </w:r>
+    </w:p>
+    <w:p>
+      <w:pPr>
+        <w:pStyle w:val="TextBody"/>
+        <w:spacing w:before="0" w:after="140"/>
+        <w:jc w:val="left"/>
+        <w:rPr>
+          <w:rFonts w:ascii="Times New Roman" w:hAnsi="Times New Roman"/>
+          <w:b w:val="false"/>
+          <w:bCs w:val="false"/>
+          <w:i w:val="false"/>
+          <w:iCs w:val="false"/>
+          <w:sz w:val="24"/>
+          <w:szCs w:val="24"/>
+        </w:rPr>
+      </w:pPr>
+      <w:r>
+        <w:rPr>
+          <w:rFonts w:ascii="Times New Roman" w:hAnsi="Times New Roman"/>
+          <w:b w:val="false"/>
+          <w:bCs w:val="false"/>
+          <w:i w:val="false"/>
+          <w:iCs w:val="false"/>
+          <w:sz w:val="24"/>
+          <w:szCs w:val="24"/>
+        </w:rPr>
+        <w:t xml:space="preserve">Varje kultur innehåller fördommar och hirarkier som skapar osäkerheten som tar oss bort från att vara mänskliga varelser.  Och varje människa växer upp som en kulturell varelse och att tro att vi kan förändra det är att missförstå både kultur och den mänskliga naturen. Även om vi förändrar själva kulturen kommer den inte </w:t>
+      </w:r>
+      <w:r>
+        <w:rPr>
+          <w:rFonts w:ascii="Times New Roman" w:hAnsi="Times New Roman"/>
+          <w:b w:val="false"/>
+          <w:bCs w:val="false"/>
+          <w:i w:val="false"/>
+          <w:iCs w:val="false"/>
+          <w:sz w:val="24"/>
+          <w:szCs w:val="24"/>
+        </w:rPr>
+        <w:t>försvinna, för det är en del av vår biologiska och kulturella verklighet precis som vår avsaknad av vingar och gälar. Istället är vi lämnade med oss själva, och däri ligger arbetet. Vad som räknas är vad vi har blivit, och ta ansvar för vad vi blir tillsammans. Att skapa en "bättre" kultur, fast det inte är nödvändigtvis dåligt, är fortfarande ett totalitärt tillvägagångsätt, och därmed uppnår det lite. Däremot kan vi skapa utrymme för Varandra att formas och transformeras inom, tillsammans. Ska utrymme för uppriktighet.</w:t>
+      </w:r>
+    </w:p>
+    <w:p>
+      <w:pPr>
+        <w:pStyle w:val="TextBody"/>
+        <w:spacing w:before="0" w:after="140"/>
+        <w:jc w:val="left"/>
+        <w:rPr>
+          <w:rFonts w:ascii="Times New Roman" w:hAnsi="Times New Roman"/>
+          <w:b w:val="false"/>
+          <w:bCs w:val="false"/>
+          <w:i w:val="false"/>
+          <w:iCs w:val="false"/>
+          <w:sz w:val="24"/>
+          <w:szCs w:val="24"/>
+        </w:rPr>
+      </w:pPr>
+      <w:r>
+        <w:rPr>
+          <w:rFonts w:ascii="Times New Roman" w:hAnsi="Times New Roman"/>
+          <w:b w:val="false"/>
+          <w:bCs w:val="false"/>
+          <w:i w:val="false"/>
+          <w:iCs w:val="false"/>
+          <w:sz w:val="24"/>
+          <w:szCs w:val="24"/>
+        </w:rPr>
+        <w:t>Det kan tyckas att jag menar att politisk aktivism eller att deltaga i politik, är totalitärt och inte har något att göra med meningskap. Inget kunde vara längre från sanningen. Om man är uppriktig i sitt engagemang blir man politisk. Ekonomen Albert O. Hirschman analyserade tre olika strategier för att engagera sig i världen, som han kallade "</w:t>
+      </w:r>
+      <w:r>
+        <w:rPr>
+          <w:rFonts w:ascii="Times New Roman" w:hAnsi="Times New Roman"/>
+          <w:b w:val="false"/>
+          <w:bCs w:val="false"/>
+          <w:i w:val="false"/>
+          <w:iCs w:val="false"/>
+          <w:sz w:val="24"/>
+          <w:szCs w:val="24"/>
+        </w:rPr>
+        <w:t>Välja bort</w:t>
+      </w:r>
+      <w:r>
+        <w:rPr>
+          <w:rFonts w:ascii="Times New Roman" w:hAnsi="Times New Roman"/>
+          <w:b w:val="false"/>
+          <w:bCs w:val="false"/>
+          <w:i w:val="false"/>
+          <w:iCs w:val="false"/>
+          <w:sz w:val="24"/>
+          <w:szCs w:val="24"/>
+        </w:rPr>
+        <w:t xml:space="preserve">", </w:t>
+      </w:r>
+      <w:r>
+        <w:rPr>
+          <w:rFonts w:ascii="Times New Roman" w:hAnsi="Times New Roman"/>
+          <w:b w:val="false"/>
+          <w:bCs w:val="false"/>
+          <w:i w:val="false"/>
+          <w:iCs w:val="false"/>
+          <w:sz w:val="24"/>
+          <w:szCs w:val="24"/>
+        </w:rPr>
+        <w:t>"Uttrycka" och "Lojalitet". Det liberala, och även konumtionsamhällets engagemang med världen är genom strategin att välja bort. Genom att bara vara närvarande i en situation, genom att vara medlem i ett parti, en kund i en affär, att ha på sig en musikgrupps t-tröja, att gå med i en klubb, eller ett universitet, eller att ha sina barn på en skola, så markerar det ens helhjärtade stöd. När man inte längre kan ge något sitt fulla stöd, för vilket själ det än må vara, väljer man bort det, det vill säga, man lämnar sammanhanget och söker ett nytt. Detta är inte uppriktig politik. Däremot, för att kunna vara engagerad i meningskapsprojektet måste man också se till att vara i ett sammanhang som man kan engagera sig uppriktigt med, och att välja bort ett sammanhang som förhindrar uppriktighet är ibland nödvändigt för meningsskap.</w:t>
+      </w:r>
+    </w:p>
+    <w:p>
+      <w:pPr>
+        <w:pStyle w:val="TextBody"/>
+        <w:spacing w:before="0" w:after="140"/>
+        <w:jc w:val="left"/>
+        <w:rPr>
+          <w:rFonts w:ascii="Times New Roman" w:hAnsi="Times New Roman"/>
+          <w:b w:val="false"/>
+          <w:bCs w:val="false"/>
+          <w:i w:val="false"/>
+          <w:iCs w:val="false"/>
+          <w:sz w:val="24"/>
+          <w:szCs w:val="24"/>
+        </w:rPr>
+      </w:pPr>
+      <w:r>
+        <w:rPr>
+          <w:rFonts w:ascii="Times New Roman" w:hAnsi="Times New Roman"/>
+          <w:b w:val="false"/>
+          <w:bCs w:val="false"/>
+          <w:i w:val="false"/>
+          <w:iCs w:val="false"/>
+          <w:sz w:val="24"/>
+          <w:szCs w:val="24"/>
+        </w:rPr>
+        <w:t>Det mer uppriktiga tillvägagångsättet är att uttrycka sig. Om något är fel med situationen och sammanhanget du befinner dig i, då engagerar man sig uppriktigt med situationen genom att uttrycka en ogillande. Med detta engagemang kan man då hoppas att förbättra det som är fel och att göra så konstruktivt, medan strategin att välja bort är en passiv kritik, som lämnar de som blir kvar att gissa vad som var fel.</w:t>
+      </w:r>
+    </w:p>
+    <w:p>
+      <w:pPr>
+        <w:pStyle w:val="TextBody"/>
+        <w:spacing w:before="0" w:after="140"/>
+        <w:jc w:val="left"/>
+        <w:rPr>
+          <w:rFonts w:ascii="Times New Roman" w:hAnsi="Times New Roman"/>
+          <w:b w:val="false"/>
+          <w:bCs w:val="false"/>
+          <w:i w:val="false"/>
+          <w:iCs w:val="false"/>
+          <w:sz w:val="24"/>
+          <w:szCs w:val="24"/>
+        </w:rPr>
+      </w:pPr>
+      <w:r>
+        <w:rPr>
+          <w:rFonts w:ascii="Times New Roman" w:hAnsi="Times New Roman"/>
+          <w:b w:val="false"/>
+          <w:bCs w:val="false"/>
+          <w:i w:val="false"/>
+          <w:iCs w:val="false"/>
+          <w:sz w:val="24"/>
+          <w:szCs w:val="24"/>
+        </w:rPr>
+        <w:t>Lojalitet är att uttrycka sig och att stanna kvar, i motsats till att uttrycka sig och välja bort. Genom att vara lojal ser man till att något händer, genom att ständigt uttrycka sig, interagera och engagera sig. Genom lojalitet hotar man inte att lämna en situation--man hotar att stanna kvar. Dett tvingar andra i samma sammanhang att förhandla med din närvaro, och i viss utsträckning ta dig seriöst.</w:t>
+      </w:r>
+    </w:p>
+    <w:p>
+      <w:pPr>
+        <w:pStyle w:val="TextBody"/>
+        <w:spacing w:before="0" w:after="140"/>
+        <w:jc w:val="left"/>
+        <w:rPr>
+          <w:rFonts w:ascii="Times New Roman" w:hAnsi="Times New Roman"/>
+          <w:b w:val="false"/>
+          <w:bCs w:val="false"/>
+          <w:i w:val="false"/>
+          <w:iCs w:val="false"/>
+          <w:sz w:val="24"/>
+          <w:szCs w:val="24"/>
+        </w:rPr>
+      </w:pPr>
+      <w:r>
+        <w:rPr>
+          <w:rFonts w:ascii="Times New Roman" w:hAnsi="Times New Roman"/>
+          <w:b w:val="false"/>
+          <w:bCs w:val="false"/>
+          <w:i w:val="false"/>
+          <w:iCs w:val="false"/>
+          <w:sz w:val="24"/>
+          <w:szCs w:val="24"/>
+        </w:rPr>
+        <w:t>Om man engagerar sig uppriktigt med sitt sammanhang och med Varandra, kan man inte hjälpa det: man blir en aktivist. Uppriktigt engagemang gör det omöjligt att bortse från det man tycker är fel med ett sammanhang. Om man kunde bortse från sådana aspekter skullle man inte vara uppriktig, man blir en cyniker. En cynism är motsatsen till uppriktighet och en cyniker är motsatsen till en aktivist.</w:t>
+      </w:r>
+    </w:p>
+    <w:p>
+      <w:pPr>
+        <w:pStyle w:val="TextBody"/>
+        <w:spacing w:before="0" w:after="140"/>
+        <w:jc w:val="left"/>
+        <w:rPr>
+          <w:rFonts w:ascii="Times New Roman" w:hAnsi="Times New Roman"/>
+          <w:b w:val="false"/>
+          <w:bCs w:val="false"/>
+          <w:i w:val="false"/>
+          <w:iCs w:val="false"/>
+          <w:sz w:val="24"/>
+          <w:szCs w:val="24"/>
+        </w:rPr>
+      </w:pPr>
+      <w:r>
+        <w:rPr>
+          <w:rFonts w:ascii="Times New Roman" w:hAnsi="Times New Roman"/>
+          <w:b w:val="false"/>
+          <w:bCs w:val="false"/>
+          <w:i w:val="false"/>
+          <w:iCs w:val="false"/>
+          <w:sz w:val="24"/>
+          <w:szCs w:val="24"/>
+        </w:rPr>
+        <w:t>Genom att skapa utrymmen för uppriktighet skapar man möjlighet till kollektivt uttryck och lojalitet. Uppriktiga utrymmen är av nödvändighet icke-hirarkiska, annars vore det inte möjligt att behandla varandra som oändliga personer. Hirarkier skapar identiteter. Identiteter har det gemensamt med artighet att det bara tjänar ett syfte mellan främlingar. Genom att själv lägga vikt vid de, på egen hand. behandlar man sig själv som en främling. Och genom att skapa hirarkier i en grupp förvandlar man Varandra till Andra. Genom att uutrycka sig och vara lojala kollektivt hotar man en hel kultur med att stanna kvar.</w:t>
+      </w:r>
+    </w:p>
+    <w:p>
+      <w:pPr>
+        <w:pStyle w:val="TextBody"/>
+        <w:spacing w:before="0" w:after="140"/>
+        <w:jc w:val="left"/>
+        <w:rPr>
+          <w:rFonts w:ascii="Times New Roman" w:hAnsi="Times New Roman"/>
+          <w:b w:val="false"/>
+          <w:bCs w:val="false"/>
+          <w:i w:val="false"/>
+          <w:iCs w:val="false"/>
+          <w:sz w:val="24"/>
+          <w:szCs w:val="24"/>
+        </w:rPr>
+      </w:pPr>
+      <w:r>
+        <w:rPr>
+          <w:rFonts w:ascii="Times New Roman" w:hAnsi="Times New Roman"/>
+          <w:b w:val="false"/>
+          <w:bCs w:val="false"/>
+          <w:i/>
+          <w:iCs/>
+          <w:sz w:val="24"/>
+          <w:szCs w:val="24"/>
+        </w:rPr>
+        <w:t>Empati</w:t>
+      </w:r>
+      <w:r>
+        <w:rPr>
+          <w:rFonts w:ascii="Times New Roman" w:hAnsi="Times New Roman"/>
+          <w:b w:val="false"/>
+          <w:bCs w:val="false"/>
+          <w:i w:val="false"/>
+          <w:iCs w:val="false"/>
+          <w:sz w:val="24"/>
+          <w:szCs w:val="24"/>
+        </w:rPr>
+        <w:t xml:space="preserve"> missförstås ofta som förmågan att känna det en annan människa känner. För mig är empati förmågan att lyssna på och ta en främling på allvar, att vara uppriktig i mötet och agera därefter. (Literatur kan träna oss på att lyssna på främlingar.) Då blir empati solidaritet, och om vi är uppriktigt engagerade i oss själva leder solidaritet till handling, annars manifesteras den inte. Der är genom uppriktighet som meningskap blir till en humanism.</w:t>
+      </w:r>
+    </w:p>
+    <w:p>
+      <w:pPr>
+        <w:pStyle w:val="TextBody"/>
+        <w:spacing w:before="0" w:after="140"/>
+        <w:jc w:val="left"/>
+        <w:rPr>
+          <w:rFonts w:ascii="Times New Roman" w:hAnsi="Times New Roman"/>
+          <w:b/>
+          <w:bCs/>
+          <w:i w:val="false"/>
+          <w:iCs w:val="false"/>
+          <w:sz w:val="36"/>
+          <w:szCs w:val="36"/>
+        </w:rPr>
+      </w:pPr>
+      <w:r>
+        <w:rPr>
+          <w:rFonts w:ascii="Times New Roman" w:hAnsi="Times New Roman"/>
+          <w:b/>
+          <w:bCs/>
+          <w:i w:val="false"/>
+          <w:iCs w:val="false"/>
+          <w:sz w:val="36"/>
+          <w:szCs w:val="36"/>
+        </w:rPr>
+        <w:t>Angående dygden i att ha en hobby</w:t>
+      </w:r>
+    </w:p>
+    <w:p>
+      <w:pPr>
+        <w:pStyle w:val="TextBody"/>
+        <w:spacing w:before="0" w:after="140"/>
+        <w:jc w:val="left"/>
+        <w:rPr>
+          <w:rFonts w:ascii="Times New Roman" w:hAnsi="Times New Roman"/>
+          <w:b w:val="false"/>
+          <w:bCs w:val="false"/>
+          <w:i w:val="false"/>
+          <w:iCs w:val="false"/>
+          <w:sz w:val="24"/>
+          <w:szCs w:val="24"/>
+        </w:rPr>
+      </w:pPr>
+      <w:r>
+        <w:rPr>
+          <w:rFonts w:ascii="Times New Roman" w:hAnsi="Times New Roman"/>
+          <w:b w:val="false"/>
+          <w:bCs w:val="false"/>
+          <w:i w:val="false"/>
+          <w:iCs w:val="false"/>
+          <w:sz w:val="24"/>
+          <w:szCs w:val="24"/>
+        </w:rPr>
+        <w:t>Man ska inte göra något i ett annat syfte än att göra just det. Ett meningsfullt skäl för att skriva en bok är inte så att jag kan tjäna de pengar jag så desperat behöver, eller så att jag kan få den uppmärksamheten jag längtar efter, eller för att sprida en idé som jag tror är oerhört viktig för världen, utan bara för att skriva just den boken. Skrivandet blir då en del av mitt meningskapsprojekt, ett medel genom vilket jag utmanar mina egna förutfattade meningar och interagerar med min omgivning, att bringa i dagen nya aspekter hos mig själv. Och bokens framgång mäts då inte av hur många exemplar den säljer i, utan av hur uppriktig jag har varit i mitt engagemang med mig själv och bokens ämne under skrivandets gång, och hur hjälpsam den har varit för min formering och transformation.</w:t>
+      </w:r>
+    </w:p>
+    <w:p>
+      <w:pPr>
+        <w:pStyle w:val="TextBody"/>
+        <w:spacing w:before="0" w:after="140"/>
+        <w:jc w:val="left"/>
+        <w:rPr>
+          <w:rFonts w:ascii="Times New Roman" w:hAnsi="Times New Roman"/>
+          <w:b w:val="false"/>
+          <w:bCs w:val="false"/>
+          <w:i w:val="false"/>
+          <w:iCs w:val="false"/>
+          <w:sz w:val="24"/>
+          <w:szCs w:val="24"/>
+        </w:rPr>
+      </w:pPr>
+      <w:r>
+        <w:rPr>
+          <w:rFonts w:ascii="Times New Roman" w:hAnsi="Times New Roman"/>
+          <w:b w:val="false"/>
+          <w:bCs w:val="false"/>
+          <w:i/>
+          <w:iCs/>
+          <w:sz w:val="24"/>
+          <w:szCs w:val="24"/>
+        </w:rPr>
+        <w:t>"Men vänta nu"</w:t>
+      </w:r>
+      <w:r>
+        <w:rPr>
+          <w:rFonts w:ascii="Times New Roman" w:hAnsi="Times New Roman"/>
+          <w:b w:val="false"/>
+          <w:bCs w:val="false"/>
+          <w:i w:val="false"/>
+          <w:iCs w:val="false"/>
+          <w:sz w:val="24"/>
+          <w:szCs w:val="24"/>
+        </w:rPr>
+        <w:t xml:space="preserve">, protesterar Jag, </w:t>
+      </w:r>
+      <w:r>
+        <w:rPr>
+          <w:rFonts w:ascii="Times New Roman" w:hAnsi="Times New Roman"/>
+          <w:b w:val="false"/>
+          <w:bCs w:val="false"/>
+          <w:i/>
+          <w:iCs/>
+          <w:sz w:val="24"/>
+          <w:szCs w:val="24"/>
+        </w:rPr>
+        <w:t xml:space="preserve">"då finns det ju ett annat syfte med att skriva boken trots allt: syftet av självkännedom, uppriktighet och allt det där. Du skriver ju inte alls boken bara för att skriva boken!" </w:t>
+      </w:r>
+      <w:r>
+        <w:rPr>
+          <w:rFonts w:ascii="Times New Roman" w:hAnsi="Times New Roman"/>
+          <w:b w:val="false"/>
+          <w:bCs w:val="false"/>
+          <w:i w:val="false"/>
+          <w:iCs w:val="false"/>
+          <w:sz w:val="24"/>
+          <w:szCs w:val="24"/>
+        </w:rPr>
+        <w:t xml:space="preserve">Och javisst, det är en giltig protest, men detta syfte är kvalitativt annorlunda än de sekundära syftena så som ära och pengar. Skrivandet erbjuder en möjlighet till att uppriktigt engagera mig i mig själv som inte skulle ha funnits annars. Och engagemanget frambringar aspekter hos mig själv som inte skulle ha funnits om jag inte hade skrivit boken. Däri ligger dygden av att vara uppriktig i vadhelst man råkar engagera sig, därigenom skapar vi aspekter av oss själva som inte längre baseras på osäkerhet och likriktning. Vilket uppriktigt engagemang som helst </w:t>
+      </w:r>
+      <w:r>
+        <w:rPr>
+          <w:rFonts w:ascii="Times New Roman" w:hAnsi="Times New Roman"/>
+          <w:b w:val="false"/>
+          <w:bCs w:val="false"/>
+          <w:i w:val="false"/>
+          <w:iCs w:val="false"/>
+          <w:sz w:val="24"/>
+          <w:szCs w:val="24"/>
+        </w:rPr>
+        <w:t>förvandlas till meningskap. På sätt och vis behandlar meningskap människor och världen ännu mer intrumentellt än totalitära projekt, eftersom de senare inte tar människor på allvar, medan andra människor är själva kärnan av meningskap.</w:t>
+      </w:r>
+    </w:p>
+    <w:p>
+      <w:pPr>
+        <w:pStyle w:val="TextBody"/>
+        <w:spacing w:before="0" w:after="140"/>
+        <w:jc w:val="left"/>
+        <w:rPr>
+          <w:rFonts w:ascii="Times New Roman" w:hAnsi="Times New Roman"/>
+          <w:b w:val="false"/>
+          <w:bCs w:val="false"/>
+          <w:i/>
+          <w:iCs/>
+          <w:sz w:val="24"/>
+          <w:szCs w:val="24"/>
+        </w:rPr>
+      </w:pPr>
+      <w:r>
+        <w:rPr>
+          <w:rFonts w:ascii="Times New Roman" w:hAnsi="Times New Roman"/>
+          <w:b/>
+          <w:bCs/>
+          <w:i w:val="false"/>
+          <w:iCs w:val="false"/>
+          <w:sz w:val="24"/>
+          <w:szCs w:val="24"/>
+        </w:rPr>
+        <w:t xml:space="preserve">Världens kortaste existentiella roman: </w:t>
+      </w:r>
+      <w:r>
+        <w:rPr>
+          <w:rFonts w:ascii="Times New Roman" w:hAnsi="Times New Roman"/>
+          <w:b w:val="false"/>
+          <w:bCs w:val="false"/>
+          <w:i/>
+          <w:iCs/>
+          <w:sz w:val="24"/>
+          <w:szCs w:val="24"/>
+        </w:rPr>
+        <w:t>Världens två sista personer gick på sin morgonpromenad. En av de halkade, bröt nacken och dog. Ingen finns kvar.</w:t>
+      </w:r>
+    </w:p>
+    <w:p>
+      <w:pPr>
+        <w:pStyle w:val="TextBody"/>
+        <w:spacing w:before="0" w:after="140"/>
+        <w:jc w:val="left"/>
+        <w:rPr>
+          <w:rFonts w:ascii="Times New Roman" w:hAnsi="Times New Roman"/>
+          <w:b/>
+          <w:bCs/>
+          <w:i w:val="false"/>
+          <w:iCs w:val="false"/>
+          <w:sz w:val="36"/>
+          <w:szCs w:val="36"/>
+        </w:rPr>
+      </w:pPr>
+      <w:r>
+        <w:rPr>
+          <w:rFonts w:ascii="Times New Roman" w:hAnsi="Times New Roman"/>
+          <w:b/>
+          <w:bCs/>
+          <w:i w:val="false"/>
+          <w:iCs w:val="false"/>
+          <w:sz w:val="36"/>
+          <w:szCs w:val="36"/>
+        </w:rPr>
+        <w:t>Meningskap vs. lycka</w:t>
+      </w:r>
+    </w:p>
+    <w:p>
+      <w:pPr>
+        <w:pStyle w:val="TextBody"/>
+        <w:spacing w:before="0" w:after="140"/>
+        <w:jc w:val="left"/>
+        <w:rPr>
+          <w:rFonts w:ascii="Times New Roman" w:hAnsi="Times New Roman"/>
+          <w:b w:val="false"/>
+          <w:bCs w:val="false"/>
+          <w:i w:val="false"/>
+          <w:iCs w:val="false"/>
+          <w:sz w:val="24"/>
+          <w:szCs w:val="24"/>
+        </w:rPr>
+      </w:pPr>
+      <w:r>
+        <w:rPr>
+          <w:rFonts w:ascii="Times New Roman" w:hAnsi="Times New Roman"/>
+          <w:b w:val="false"/>
+          <w:bCs w:val="false"/>
+          <w:i w:val="false"/>
+          <w:iCs w:val="false"/>
+          <w:sz w:val="24"/>
+          <w:szCs w:val="24"/>
+        </w:rPr>
+        <w:t xml:space="preserve">I avsnitt 5 diskuterar Jag och Ejmej lycka, och Ejmej avfärdar hela konceptet som något att sträva efter.  En direkt väg till lycka är att anpassa sig till de roller som vår kultur tillhandahåller. Detta är den stoiska metoden, och det är den pragmatiska metoden, och som jag visade i det första avsnittet så finns det bara tre sätt att vara pragmatisk, och inget av de är egentligen pragmatiskt: antingen tror man verkligen på det man gör, eller så är man cynisk, eller så gör man det man gör oreflekterat. Vi är cyniker när vi anpassar oss till kulturella normer trots att vi förstår hur oanvändbara och meningslösa de är, för vadän man strävar efter, om det så är för en kariär, att skapa ett familjeliv, eller vad nu ens kultur råkar värdera för tillfället.  Och därigenom blir det inte uppriktigt. Att eftersträva lycka manifesteras då i sökandet efter distraktioner från </w:t>
+      </w:r>
+      <w:r>
+        <w:rPr>
+          <w:rFonts w:ascii="Times New Roman" w:hAnsi="Times New Roman"/>
+          <w:b w:val="false"/>
+          <w:bCs w:val="false"/>
+          <w:i/>
+          <w:iCs/>
+          <w:sz w:val="24"/>
+          <w:szCs w:val="24"/>
+        </w:rPr>
+        <w:t>olycka</w:t>
+      </w:r>
+      <w:r>
+        <w:rPr>
+          <w:rFonts w:ascii="Times New Roman" w:hAnsi="Times New Roman"/>
+          <w:b w:val="false"/>
+          <w:bCs w:val="false"/>
+          <w:i w:val="false"/>
+          <w:iCs w:val="false"/>
+          <w:sz w:val="24"/>
+          <w:szCs w:val="24"/>
+        </w:rPr>
+        <w:t>, som manifesteras i totalitära projekt, projekt som kan avslutas så fort vi blir lyckliga.</w:t>
+      </w:r>
+    </w:p>
+    <w:p>
+      <w:pPr>
+        <w:pStyle w:val="TextBody"/>
+        <w:spacing w:before="0" w:after="140"/>
+        <w:jc w:val="left"/>
+        <w:rPr>
+          <w:rFonts w:ascii="Times New Roman" w:hAnsi="Times New Roman"/>
+          <w:b w:val="false"/>
+          <w:bCs w:val="false"/>
+          <w:i/>
+          <w:iCs/>
+          <w:sz w:val="24"/>
+          <w:szCs w:val="24"/>
+        </w:rPr>
+      </w:pPr>
+      <w:r>
+        <w:rPr>
+          <w:rFonts w:ascii="Times New Roman" w:hAnsi="Times New Roman"/>
+          <w:b/>
+          <w:bCs/>
+          <w:i w:val="false"/>
+          <w:iCs w:val="false"/>
+          <w:sz w:val="24"/>
+          <w:szCs w:val="24"/>
+        </w:rPr>
+        <w:t xml:space="preserve">Albert Camus: </w:t>
+      </w:r>
+      <w:r>
+        <w:rPr>
+          <w:rFonts w:ascii="Times New Roman" w:hAnsi="Times New Roman"/>
+          <w:b w:val="false"/>
+          <w:bCs w:val="false"/>
+          <w:i/>
+          <w:iCs/>
+          <w:sz w:val="24"/>
+          <w:szCs w:val="24"/>
+        </w:rPr>
+        <w:t>"Själva kampen mot höjden räcker inte för att fylla en mans hjärta. Man måste föreställa sig Sisyfos lycklig."</w:t>
+      </w:r>
+    </w:p>
+    <w:p>
+      <w:pPr>
+        <w:pStyle w:val="TextBody"/>
+        <w:spacing w:before="0" w:after="140"/>
+        <w:jc w:val="left"/>
+        <w:rPr>
+          <w:rFonts w:ascii="Times New Roman" w:hAnsi="Times New Roman"/>
+          <w:b w:val="false"/>
+          <w:bCs w:val="false"/>
+          <w:i w:val="false"/>
+          <w:iCs w:val="false"/>
+          <w:sz w:val="24"/>
+          <w:szCs w:val="24"/>
+        </w:rPr>
+      </w:pPr>
+      <w:r>
+        <w:rPr>
+          <w:rFonts w:ascii="Times New Roman" w:hAnsi="Times New Roman"/>
+          <w:b w:val="false"/>
+          <w:bCs w:val="false"/>
+          <w:i w:val="false"/>
+          <w:iCs w:val="false"/>
+          <w:sz w:val="24"/>
+          <w:szCs w:val="24"/>
+        </w:rPr>
+        <w:t>Att söka lycka tar en bort från meningskap. Å andra sidan kan lycka mycket väl bli en konsekvens av ens försök till meningskap. Fast inte alltid och inte genast, eftersom meningskap hittas utanför de bekvämlighetszoner som vi har byggt omkring oss, utanför det vanemässiga och kulturellt inlärda, och därför kan det ofta bli obekvämt och till och med smärtsamt. Nej, meningskap är inte en direkt väg mot lycka, men det är en väg mot personskap, mot uppriktigt leverne, och en väg mot äkta mellanmänskliga interaktioner bortom det intrumentala förtinglingande som förvandlar Varandra--och oss själva--till Andra.</w:t>
+      </w:r>
+    </w:p>
+    <w:p>
+      <w:pPr>
+        <w:pStyle w:val="TextBody"/>
+        <w:spacing w:before="0" w:after="140"/>
+        <w:jc w:val="left"/>
+        <w:rPr>
+          <w:rFonts w:ascii="Times New Roman" w:hAnsi="Times New Roman"/>
+          <w:b/>
+          <w:bCs/>
+          <w:i w:val="false"/>
+          <w:iCs w:val="false"/>
+          <w:sz w:val="36"/>
+          <w:szCs w:val="36"/>
+        </w:rPr>
+      </w:pPr>
+      <w:r>
+        <w:rPr>
+          <w:rFonts w:ascii="Times New Roman" w:hAnsi="Times New Roman"/>
+          <w:b/>
+          <w:bCs/>
+          <w:i w:val="false"/>
+          <w:iCs w:val="false"/>
+          <w:sz w:val="36"/>
+          <w:szCs w:val="36"/>
+        </w:rPr>
+        <w:t>Några korta exempel</w:t>
+      </w:r>
+    </w:p>
+    <w:p>
+      <w:pPr>
+        <w:pStyle w:val="TextBody"/>
+        <w:spacing w:before="0" w:after="140"/>
+        <w:jc w:val="left"/>
+        <w:rPr>
+          <w:rFonts w:ascii="Times New Roman" w:hAnsi="Times New Roman"/>
+          <w:b w:val="false"/>
+          <w:bCs w:val="false"/>
+          <w:i w:val="false"/>
+          <w:iCs w:val="false"/>
+          <w:sz w:val="24"/>
+          <w:szCs w:val="24"/>
+        </w:rPr>
+      </w:pPr>
+      <w:r>
+        <w:rPr>
+          <w:rFonts w:ascii="Times New Roman" w:hAnsi="Times New Roman"/>
+          <w:b w:val="false"/>
+          <w:bCs w:val="false"/>
+          <w:i w:val="false"/>
+          <w:iCs w:val="false"/>
+          <w:sz w:val="24"/>
+          <w:szCs w:val="24"/>
+        </w:rPr>
+        <w:t xml:space="preserve">Vad beträffar </w:t>
+      </w:r>
+      <w:r>
+        <w:rPr>
+          <w:rFonts w:ascii="Times New Roman" w:hAnsi="Times New Roman"/>
+          <w:b/>
+          <w:bCs/>
+          <w:i w:val="false"/>
+          <w:iCs w:val="false"/>
+          <w:sz w:val="24"/>
+          <w:szCs w:val="24"/>
+        </w:rPr>
+        <w:t>etik</w:t>
+      </w:r>
+      <w:r>
+        <w:rPr>
+          <w:rFonts w:ascii="Times New Roman" w:hAnsi="Times New Roman"/>
+          <w:b w:val="false"/>
+          <w:bCs w:val="false"/>
+          <w:i w:val="false"/>
+          <w:iCs w:val="false"/>
+          <w:sz w:val="24"/>
+          <w:szCs w:val="24"/>
+        </w:rPr>
+        <w:t>, så är meningskap den polära motsatsen till många etiska system, t.ex. utilitarismen. Enligt utilitarismen ska allt man gör göras</w:t>
+      </w:r>
+      <w:r>
+        <w:rPr>
+          <w:rFonts w:ascii="Times New Roman" w:hAnsi="Times New Roman"/>
+          <w:b w:val="false"/>
+          <w:bCs w:val="false"/>
+          <w:i w:val="false"/>
+          <w:iCs w:val="false"/>
+          <w:sz w:val="24"/>
+          <w:szCs w:val="24"/>
+        </w:rPr>
+        <w:t xml:space="preserve"> för ett annat syfte en handlingen i sig: för att öka lyckan eller det goda i världen, och minska det totala smärtan. Utilitarismen lämnar inget utrymme för uppriktigt engagemang med något, vilket gör den till ett omöjligt värdesystem för mänsklig utveckling.</w:t>
+      </w:r>
+    </w:p>
+    <w:p>
+      <w:pPr>
+        <w:pStyle w:val="TextBody"/>
+        <w:spacing w:before="0" w:after="140"/>
+        <w:jc w:val="left"/>
+        <w:rPr>
+          <w:rFonts w:ascii="Times New Roman" w:hAnsi="Times New Roman"/>
+          <w:b w:val="false"/>
+          <w:bCs w:val="false"/>
+          <w:i w:val="false"/>
+          <w:iCs w:val="false"/>
+          <w:sz w:val="24"/>
+          <w:szCs w:val="24"/>
+        </w:rPr>
+      </w:pPr>
+      <w:r>
+        <w:rPr>
+          <w:rFonts w:ascii="Times New Roman" w:hAnsi="Times New Roman"/>
+          <w:b/>
+          <w:bCs/>
+          <w:i w:val="false"/>
+          <w:iCs w:val="false"/>
+          <w:sz w:val="24"/>
+          <w:szCs w:val="24"/>
+        </w:rPr>
+        <w:t>Kapitalismen</w:t>
+      </w:r>
+      <w:r>
+        <w:rPr>
+          <w:rFonts w:ascii="Times New Roman" w:hAnsi="Times New Roman"/>
+          <w:b w:val="false"/>
+          <w:bCs w:val="false"/>
+          <w:i w:val="false"/>
+          <w:iCs w:val="false"/>
+          <w:sz w:val="24"/>
+          <w:szCs w:val="24"/>
+        </w:rPr>
+        <w:t xml:space="preserve"> baseras på ouppriktighet på alla nivåer. Pengar, ofta i form av vinst eller lön, ska fungera som incitament för varje handling, vilket innebär att det inte blir några handlingar kvar som man utför för sitt eget syfte. Å andra sidan är inte ens pengar sitt eget syfte för dess värde mäts av vad annat de kan köpa, så inte ens det som ska vara vad som motiverar våra handlingar har ett egenvärde, och det finns ingen uppriktighet kvar i världen. </w:t>
+      </w:r>
+    </w:p>
+    <w:p>
+      <w:pPr>
+        <w:pStyle w:val="TextBody"/>
+        <w:spacing w:before="0" w:after="140"/>
+        <w:jc w:val="left"/>
+        <w:rPr>
+          <w:rFonts w:ascii="Times New Roman" w:hAnsi="Times New Roman"/>
+          <w:b w:val="false"/>
+          <w:bCs w:val="false"/>
+          <w:i w:val="false"/>
+          <w:iCs w:val="false"/>
+          <w:sz w:val="24"/>
+          <w:szCs w:val="24"/>
+        </w:rPr>
+      </w:pPr>
+      <w:r>
+        <w:rPr>
+          <w:rFonts w:ascii="Times New Roman" w:hAnsi="Times New Roman"/>
+          <w:b/>
+          <w:bCs/>
+          <w:i w:val="false"/>
+          <w:iCs w:val="false"/>
+          <w:sz w:val="24"/>
+          <w:szCs w:val="24"/>
+        </w:rPr>
+        <w:t xml:space="preserve">Angående arbete: </w:t>
+      </w:r>
+      <w:r>
+        <w:rPr>
+          <w:rFonts w:ascii="Times New Roman" w:hAnsi="Times New Roman"/>
+          <w:b w:val="false"/>
+          <w:bCs w:val="false"/>
+          <w:i w:val="false"/>
+          <w:iCs w:val="false"/>
+          <w:sz w:val="24"/>
+          <w:szCs w:val="24"/>
+        </w:rPr>
+        <w:t xml:space="preserve">Om en arbetsgivare vill få sina arbetare att arbeta bättre och hårdare av vilka som helst skäl, kan hon ge de incitament. Vilke incitament ska hon implementera? Den riktiga management-frågan är inte </w:t>
+      </w:r>
+      <w:r>
+        <w:rPr>
+          <w:rFonts w:ascii="Times New Roman" w:hAnsi="Times New Roman"/>
+          <w:b w:val="false"/>
+          <w:bCs w:val="false"/>
+          <w:i/>
+          <w:iCs/>
+          <w:sz w:val="24"/>
+          <w:szCs w:val="24"/>
+        </w:rPr>
+        <w:t>"vilka incitament?"</w:t>
+      </w:r>
+      <w:r>
+        <w:rPr>
+          <w:rFonts w:ascii="Times New Roman" w:hAnsi="Times New Roman"/>
+          <w:b w:val="false"/>
+          <w:bCs w:val="false"/>
+          <w:i w:val="false"/>
+          <w:iCs w:val="false"/>
+          <w:sz w:val="24"/>
+          <w:szCs w:val="24"/>
+        </w:rPr>
+        <w:t xml:space="preserve">, det är en fråga laddad med det felaktiga antagandet att det </w:t>
+      </w:r>
+      <w:r>
+        <w:rPr>
+          <w:rFonts w:ascii="Times New Roman" w:hAnsi="Times New Roman"/>
+          <w:b w:val="false"/>
+          <w:bCs w:val="false"/>
+          <w:i/>
+          <w:iCs/>
+          <w:sz w:val="24"/>
+          <w:szCs w:val="24"/>
+        </w:rPr>
+        <w:t>finns</w:t>
+      </w:r>
+      <w:r>
+        <w:rPr>
+          <w:rFonts w:ascii="Times New Roman" w:hAnsi="Times New Roman"/>
+          <w:b w:val="false"/>
+          <w:bCs w:val="false"/>
+          <w:i w:val="false"/>
+          <w:iCs w:val="false"/>
+          <w:sz w:val="24"/>
+          <w:szCs w:val="24"/>
+        </w:rPr>
+        <w:t xml:space="preserve"> bra incitament och att allt som krävs är att vi hittar dem. </w:t>
+      </w:r>
+      <w:r>
+        <w:rPr>
+          <w:rFonts w:ascii="Times New Roman" w:hAnsi="Times New Roman"/>
+          <w:b w:val="false"/>
+          <w:bCs w:val="false"/>
+          <w:i/>
+          <w:iCs/>
+          <w:sz w:val="24"/>
+          <w:szCs w:val="24"/>
+        </w:rPr>
+        <w:t>Alla</w:t>
+      </w:r>
+      <w:r>
+        <w:rPr>
+          <w:rFonts w:ascii="Times New Roman" w:hAnsi="Times New Roman"/>
+          <w:b w:val="false"/>
+          <w:bCs w:val="false"/>
+          <w:i w:val="false"/>
+          <w:iCs w:val="false"/>
+          <w:sz w:val="24"/>
+          <w:szCs w:val="24"/>
+        </w:rPr>
+        <w:t xml:space="preserve"> incitament avleder från meningskap och avlägsnar oss från vår uppgift. Många politiker vid makten påstår att arbete skapar mening och syfte i våra liv, samtidigt inför de system, så som New Public Management, som underminerar vårt engagemang med vårt jobb, och därmed meningskapen själv.</w:t>
+      </w:r>
+    </w:p>
+    <w:p>
+      <w:pPr>
+        <w:pStyle w:val="TextBody"/>
+        <w:spacing w:before="0" w:after="140"/>
+        <w:jc w:val="left"/>
+        <w:rPr>
+          <w:rFonts w:ascii="Times New Roman" w:hAnsi="Times New Roman"/>
+          <w:b w:val="false"/>
+          <w:bCs w:val="false"/>
+          <w:i w:val="false"/>
+          <w:iCs w:val="false"/>
+          <w:sz w:val="24"/>
+          <w:szCs w:val="24"/>
+        </w:rPr>
+      </w:pPr>
+      <w:r>
+        <w:rPr>
+          <w:rFonts w:ascii="Times New Roman" w:hAnsi="Times New Roman"/>
+          <w:b w:val="false"/>
+          <w:bCs w:val="false"/>
+          <w:i w:val="false"/>
+          <w:iCs w:val="false"/>
+          <w:sz w:val="24"/>
+          <w:szCs w:val="24"/>
+        </w:rPr>
+        <w:t xml:space="preserve">Jag kan bilda </w:t>
+      </w:r>
+      <w:r>
+        <w:rPr>
+          <w:rFonts w:ascii="Times New Roman" w:hAnsi="Times New Roman"/>
+          <w:b/>
+          <w:bCs/>
+          <w:i w:val="false"/>
+          <w:iCs w:val="false"/>
+          <w:sz w:val="24"/>
+          <w:szCs w:val="24"/>
+        </w:rPr>
+        <w:t>familj</w:t>
+      </w:r>
+      <w:r>
+        <w:rPr>
+          <w:rFonts w:ascii="Times New Roman" w:hAnsi="Times New Roman"/>
+          <w:b w:val="false"/>
+          <w:bCs w:val="false"/>
+          <w:i w:val="false"/>
+          <w:iCs w:val="false"/>
+          <w:sz w:val="24"/>
+          <w:szCs w:val="24"/>
+        </w:rPr>
+        <w:t xml:space="preserve"> av många skäl. Kanske människor ser ner på mig för att jag inte har anpassat mig till familjenormen, och jag faller för det sociala trycket. Kanske har jag hittat en partner som jag tycker får mig att se bra ut i andras ögon, eller en partner med gener som jag tror är en bra kombination med mina så att vi kan reproducera i en (medveten eller omedveten) akt av genetisk narcissism, eller för att jag ska känna mig som en giltig medlem av samhället. Eller kanske är jag rädd att bli gammal ensam, och hoppas att min familj ska ta hand om mig när det händer. I dessa fall behandlar vi inte människor som människor. Vi skapar till och med nya människor som medel för våra kulturellt motiverade mål drivna av osäkerhet. Vi behandlar inte vår partner som en medmänniska utan som rollen av fru eller man, och därmed behandlar vi oss själva som inordnade i respektive kulturella roll.</w:t>
+      </w:r>
+    </w:p>
+    <w:p>
+      <w:pPr>
+        <w:pStyle w:val="TextBody"/>
+        <w:spacing w:before="0" w:after="140"/>
+        <w:jc w:val="left"/>
+        <w:rPr>
+          <w:rFonts w:ascii="Times New Roman" w:hAnsi="Times New Roman"/>
+          <w:b w:val="false"/>
+          <w:bCs w:val="false"/>
+          <w:i w:val="false"/>
+          <w:iCs w:val="false"/>
+          <w:sz w:val="24"/>
+          <w:szCs w:val="24"/>
+        </w:rPr>
+      </w:pPr>
+      <w:r>
+        <w:rPr>
+          <w:rFonts w:ascii="Times New Roman" w:hAnsi="Times New Roman"/>
+          <w:b w:val="false"/>
+          <w:bCs w:val="false"/>
+          <w:i w:val="false"/>
+          <w:iCs w:val="false"/>
+          <w:sz w:val="24"/>
+          <w:szCs w:val="24"/>
+        </w:rPr>
+        <w:t>På sätt och vis handlar alla projekt, totalitära eller inte, meningskapsprojekt eller inte, om att var en del av något som är större än en själv. Det är vad som är så bra med personskap: det är oändligt (till alla praktiska syften). Vilken annan person som helst är större än jag själv, och det är jag med. Vilket innebär att ett djupt och uppriktigt engagemang i någon annan är redan att vara i ett större sammanhang än en själv. Och man kan bara vara så djupt engagerad i ett fåtal människor inom en livstid, eftersom vi är begränsade i tid och rum. Därmed kan en livspartner och en familj, behandlade som mänskliga varelser, vara det mest meningsfulla som finns. Självklart kan man hitta massor av djupa och uppriktiga engagemang utanför sådana begränsade kulturella sammanhang som "familjen".</w:t>
+      </w:r>
+    </w:p>
+    <w:p>
+      <w:pPr>
+        <w:pStyle w:val="TextBody"/>
+        <w:spacing w:before="0" w:after="140"/>
+        <w:jc w:val="left"/>
+        <w:rPr>
+          <w:rFonts w:ascii="Times New Roman" w:hAnsi="Times New Roman"/>
+          <w:b w:val="false"/>
+          <w:bCs w:val="false"/>
+          <w:i w:val="false"/>
+          <w:iCs w:val="false"/>
+          <w:sz w:val="24"/>
+          <w:szCs w:val="24"/>
+        </w:rPr>
+      </w:pPr>
+      <w:r>
+        <w:rPr>
+          <w:rFonts w:ascii="Times New Roman" w:hAnsi="Times New Roman"/>
+          <w:b w:val="false"/>
+          <w:bCs w:val="false"/>
+          <w:i w:val="false"/>
+          <w:iCs w:val="false"/>
+          <w:sz w:val="24"/>
+          <w:szCs w:val="24"/>
+        </w:rPr>
+        <w:t xml:space="preserve">Ett annat exempel: </w:t>
+      </w:r>
+      <w:r>
+        <w:rPr>
+          <w:rFonts w:ascii="Times New Roman" w:hAnsi="Times New Roman"/>
+          <w:b/>
+          <w:bCs/>
+          <w:i w:val="false"/>
+          <w:iCs w:val="false"/>
+          <w:sz w:val="24"/>
+          <w:szCs w:val="24"/>
+        </w:rPr>
+        <w:t>Utbildning</w:t>
+      </w:r>
+      <w:r>
+        <w:rPr>
+          <w:rFonts w:ascii="Times New Roman" w:hAnsi="Times New Roman"/>
+          <w:b w:val="false"/>
+          <w:bCs w:val="false"/>
+          <w:i w:val="false"/>
+          <w:iCs w:val="false"/>
+          <w:sz w:val="24"/>
+          <w:szCs w:val="24"/>
+        </w:rPr>
+        <w:t xml:space="preserve"> framställs ofta som ett sätt för de lägre klasserna att få tillgång till högre klassers privilegier. Därmed blir folk dubbelt missgynnade, eftersom de inte bara har en underpriviligerad utgångspunkt, de fråntas dessutom en utbildning för sin egen skull--de fråntas att uppriktigt engagera sig i sin egen utbildning och transformation.</w:t>
+      </w:r>
+    </w:p>
+    <w:p>
+      <w:pPr>
+        <w:pStyle w:val="TextBody"/>
+        <w:spacing w:before="0" w:after="140"/>
+        <w:jc w:val="left"/>
+        <w:rPr>
+          <w:rFonts w:ascii="Times New Roman" w:hAnsi="Times New Roman"/>
+          <w:b w:val="false"/>
+          <w:bCs w:val="false"/>
+          <w:i/>
+          <w:iCs/>
+          <w:sz w:val="24"/>
+          <w:szCs w:val="24"/>
+        </w:rPr>
+      </w:pPr>
+      <w:r>
+        <w:rPr>
+          <w:rFonts w:ascii="Times New Roman" w:hAnsi="Times New Roman"/>
+          <w:b/>
+          <w:bCs/>
+          <w:i w:val="false"/>
+          <w:iCs w:val="false"/>
+          <w:sz w:val="24"/>
+          <w:szCs w:val="24"/>
+        </w:rPr>
+        <w:t xml:space="preserve">Fråga: </w:t>
+      </w:r>
+      <w:r>
+        <w:rPr>
+          <w:rFonts w:ascii="Times New Roman" w:hAnsi="Times New Roman"/>
+          <w:b w:val="false"/>
+          <w:bCs w:val="false"/>
+          <w:i/>
+          <w:iCs/>
+          <w:sz w:val="24"/>
+          <w:szCs w:val="24"/>
+        </w:rPr>
+        <w:t>Finns det tillfällen då intrumentalism och ouppriktighet är motiverat? Där artighet snarare än uppriktigt engagemang mellan människor är att föredra? T.ex. är det OK att behandla en frisör som ett medel till målet att få mitt hår klippt? Eller kompromissar jag då med någons personskap, och därigenom, mitt eget?</w:t>
+      </w:r>
+    </w:p>
+    <w:p>
+      <w:pPr>
+        <w:pStyle w:val="TextBody"/>
+        <w:spacing w:before="0" w:after="140"/>
+        <w:jc w:val="left"/>
+        <w:rPr>
+          <w:rFonts w:ascii="Times New Roman" w:hAnsi="Times New Roman"/>
+          <w:b/>
+          <w:bCs/>
+          <w:i w:val="false"/>
+          <w:iCs w:val="false"/>
+          <w:sz w:val="36"/>
+          <w:szCs w:val="36"/>
+        </w:rPr>
+      </w:pPr>
+      <w:r>
+        <w:rPr>
+          <w:rFonts w:ascii="Times New Roman" w:hAnsi="Times New Roman"/>
+          <w:b/>
+          <w:bCs/>
+          <w:i w:val="false"/>
+          <w:iCs w:val="false"/>
+          <w:sz w:val="36"/>
+          <w:szCs w:val="36"/>
+        </w:rPr>
+        <w:t>Dödens meningskap</w:t>
+      </w:r>
+    </w:p>
+    <w:p>
+      <w:pPr>
+        <w:pStyle w:val="TextBody"/>
+        <w:spacing w:before="0" w:after="140"/>
+        <w:jc w:val="left"/>
+        <w:rPr>
+          <w:rFonts w:ascii="Times New Roman" w:hAnsi="Times New Roman"/>
+          <w:b w:val="false"/>
+          <w:bCs w:val="false"/>
+          <w:i w:val="false"/>
+          <w:iCs w:val="false"/>
+          <w:sz w:val="24"/>
+          <w:szCs w:val="24"/>
+        </w:rPr>
+      </w:pPr>
+      <w:r>
+        <w:rPr>
+          <w:rFonts w:ascii="Times New Roman" w:hAnsi="Times New Roman"/>
+          <w:b w:val="false"/>
+          <w:bCs w:val="false"/>
+          <w:i w:val="false"/>
+          <w:iCs w:val="false"/>
+          <w:sz w:val="24"/>
+          <w:szCs w:val="24"/>
+        </w:rPr>
+        <w:t xml:space="preserve">Det ligger i modernitetens natur att värdera ungdom före ålderdom. Eftersom varje generation växer upp under märkbart skilda omständigheter, när vi blir gamla har vi blivit kulturellt uråldriga. Om vi å andra sidan engagerar oss i meningskapsprojektet kan vi ta tag i vårt personskap och medvetenhet mer och mer ju längre vi ägnar oss åt det. Därmed kunde man tänka sig att ålderdom borde värderas högre än ungdom, eftersom de unga fortfarande är slavar under sin generations kulturella normer, de är fortfarande små lortar som vänta på att mogna till mänskliga varelser. På så sätt är ett mänsligt liv inte som ett löv på ett träd i norr, som spricker ut på våren, är </w:t>
+      </w:r>
+      <w:r>
+        <w:rPr>
+          <w:rFonts w:ascii="Times New Roman" w:hAnsi="Times New Roman"/>
+          <w:b w:val="false"/>
+          <w:bCs w:val="false"/>
+          <w:i w:val="false"/>
+          <w:iCs w:val="false"/>
+          <w:sz w:val="24"/>
+          <w:szCs w:val="24"/>
+        </w:rPr>
+        <w:t>fylligt och produktivt och förser stammen med näring under sommaren, och skrumpnar och vissnar för att sedan falla av under hösten. Nej, livet för en människa som uppriktigt engagerar sig i sig själv och andra, som tar ansvar för sitt personskap och transformationer är som trädet självt, som ständigt växer sig starkare och vidare genom åren och de växlande årstiderna.</w:t>
+      </w:r>
+    </w:p>
+    <w:p>
+      <w:pPr>
+        <w:pStyle w:val="TextBody"/>
+        <w:spacing w:before="0" w:after="140"/>
+        <w:jc w:val="left"/>
+        <w:rPr>
+          <w:rFonts w:ascii="Times New Roman" w:hAnsi="Times New Roman"/>
+          <w:b w:val="false"/>
+          <w:bCs w:val="false"/>
+          <w:i w:val="false"/>
+          <w:iCs w:val="false"/>
+          <w:sz w:val="24"/>
+          <w:szCs w:val="24"/>
+        </w:rPr>
+      </w:pPr>
+      <w:r>
+        <w:rPr>
+          <w:rFonts w:ascii="Times New Roman" w:hAnsi="Times New Roman"/>
+          <w:b w:val="false"/>
+          <w:bCs w:val="false"/>
+          <w:i w:val="false"/>
+          <w:iCs w:val="false"/>
+          <w:sz w:val="24"/>
+          <w:szCs w:val="24"/>
+        </w:rPr>
+        <w:t>Ett vanligt element inom fiktionen är idén om personen med evigt liv, en välsignelse som förbyts till förbannelse när allt det som man en gång tyckte var viktigt vissnar bort, och allt mister sin betydelse. Vad dessa historier lyckas fånga väl är hur allt det den kultursmarte vuxne ansåg viktigt antingen helt förlorar sin mening, eller förvandlas till nostalgi, i perspektivet av extramänsklig tid. Vad de i allmänhet missar att fånga är den enorma möjligheten som kommer med ett sådant perspektiv. Ett evigt liv skulle inte alls vara en förbannelse för en person som engagerar sig uppriktigt med världen och Varandra, det skulle ge en möjlighet till att fortsätta meningskapsprojektet för all framtid.</w:t>
+      </w:r>
+    </w:p>
+    <w:p>
+      <w:pPr>
+        <w:pStyle w:val="TextBody"/>
+        <w:spacing w:before="0" w:after="140"/>
+        <w:jc w:val="left"/>
+        <w:rPr>
+          <w:rFonts w:ascii="Times New Roman" w:hAnsi="Times New Roman"/>
+          <w:b w:val="false"/>
+          <w:bCs w:val="false"/>
+          <w:i w:val="false"/>
+          <w:iCs w:val="false"/>
+          <w:sz w:val="24"/>
+          <w:szCs w:val="24"/>
+        </w:rPr>
+      </w:pPr>
+      <w:r>
+        <w:rPr>
+          <w:rFonts w:ascii="Times New Roman" w:hAnsi="Times New Roman"/>
+          <w:b w:val="false"/>
+          <w:bCs w:val="false"/>
+          <w:i w:val="false"/>
+          <w:iCs w:val="false"/>
+          <w:sz w:val="24"/>
+          <w:szCs w:val="24"/>
+        </w:rPr>
+        <w:t>Och däri ligger svagheten i denna filosofering. Vi dör, allihop, och jag har inte hittat något uppriktigt sätt att engagera mig med döden. Jag har hört många säga att det är döden som ger livet sin mening, men jag tycker att det perspektivet är omöjligt att sammanföra med uppriktighet och meningskap, det tycks mest förse oss med ett objekt för våra distraktioner. En människas död kan inte vara meningsfull. Man kan å andra sidan inte heller uppleva sin död.</w:t>
+      </w:r>
+      <w:r>
+        <w:rPr>
+          <w:rFonts w:ascii="Times New Roman" w:hAnsi="Times New Roman"/>
+          <w:b w:val="false"/>
+          <w:bCs w:val="false"/>
+          <w:i w:val="false"/>
+          <w:iCs w:val="false"/>
+          <w:sz w:val="24"/>
+          <w:szCs w:val="24"/>
+        </w:rPr>
+        <w:t xml:space="preserve"> Allt vi kan hoppas på är att vi är uppriktiga fram till slutet. För någons personliga meningskapsprojekt är döde inget anna än en</w:t>
+      </w:r>
+    </w:p>
+    <w:p>
+      <w:pPr>
+        <w:pStyle w:val="TextBody"/>
+        <w:spacing w:before="0" w:after="140"/>
+        <w:jc w:val="left"/>
+        <w:rPr>
+          <w:rFonts w:ascii="Times New Roman" w:hAnsi="Times New Roman"/>
+          <w:b w:val="false"/>
+          <w:bCs w:val="false"/>
+          <w:i/>
+          <w:iCs/>
+          <w:sz w:val="24"/>
+          <w:szCs w:val="24"/>
+        </w:rPr>
+      </w:pPr>
+      <w:r>
+        <w:rPr>
+          <w:rFonts w:ascii="Times New Roman" w:hAnsi="Times New Roman"/>
+          <w:b/>
+          <w:bCs/>
+          <w:i w:val="false"/>
+          <w:iCs w:val="false"/>
+          <w:sz w:val="24"/>
+          <w:szCs w:val="24"/>
+        </w:rPr>
+        <w:t>Trunkering</w:t>
+        <w:br/>
+      </w:r>
+      <w:r>
+        <w:rPr>
+          <w:rFonts w:ascii="Times New Roman" w:hAnsi="Times New Roman"/>
+          <w:b w:val="false"/>
+          <w:bCs w:val="false"/>
+          <w:i/>
+          <w:iCs/>
+          <w:sz w:val="24"/>
+          <w:szCs w:val="24"/>
+        </w:rPr>
+        <w:t>De sade att döden är en del av livet</w:t>
+        <w:br/>
+        <w:t>något med vilket människor alltid hanterat</w:t>
+        <w:br/>
+        <w:t>Att det är ett löjligt modernt tvivel</w:t>
+        <w:br/>
+        <w:t>denna slutet-på-livet-ångest som vi känner</w:t>
+      </w:r>
+    </w:p>
+    <w:p>
+      <w:pPr>
+        <w:pStyle w:val="TextBody"/>
+        <w:spacing w:before="0" w:after="140"/>
+        <w:jc w:val="left"/>
+        <w:rPr>
+          <w:rFonts w:ascii="Times New Roman" w:hAnsi="Times New Roman"/>
+          <w:b w:val="false"/>
+          <w:bCs w:val="false"/>
+          <w:i/>
+          <w:iCs/>
+          <w:sz w:val="24"/>
+          <w:szCs w:val="24"/>
+        </w:rPr>
+      </w:pPr>
+      <w:r>
+        <w:rPr>
+          <w:rFonts w:ascii="Times New Roman" w:hAnsi="Times New Roman"/>
+          <w:b w:val="false"/>
+          <w:bCs w:val="false"/>
+          <w:i/>
+          <w:iCs/>
+          <w:sz w:val="24"/>
+          <w:szCs w:val="24"/>
+        </w:rPr>
+        <w:t>"Gamla människor måste bara hantera dess närhet,</w:t>
+        <w:br/>
+        <w:t>tro på livet-efter-detta, inkarnation, tomhet, eller gudomlighet"</w:t>
+      </w:r>
+    </w:p>
+    <w:p>
+      <w:pPr>
+        <w:pStyle w:val="TextBody"/>
+        <w:spacing w:before="0" w:after="140"/>
+        <w:jc w:val="left"/>
+        <w:rPr>
+          <w:rFonts w:ascii="Times New Roman" w:hAnsi="Times New Roman"/>
+          <w:b w:val="false"/>
+          <w:bCs w:val="false"/>
+          <w:i/>
+          <w:iCs/>
+          <w:sz w:val="24"/>
+          <w:szCs w:val="24"/>
+        </w:rPr>
+      </w:pPr>
+      <w:r>
+        <w:rPr>
+          <w:rFonts w:ascii="Times New Roman" w:hAnsi="Times New Roman"/>
+          <w:b w:val="false"/>
+          <w:bCs w:val="false"/>
+          <w:i/>
+          <w:iCs/>
+          <w:sz w:val="24"/>
+          <w:szCs w:val="24"/>
+        </w:rPr>
+        <w:t>Och jag trodde på vad de sa, och jag såg ner på de som hade ångest</w:t>
+        <w:br/>
+        <w:t>(även mig själv)</w:t>
+      </w:r>
+    </w:p>
+    <w:p>
+      <w:pPr>
+        <w:pStyle w:val="TextBody"/>
+        <w:spacing w:before="0" w:after="140"/>
+        <w:jc w:val="left"/>
+        <w:rPr>
+          <w:rFonts w:ascii="Times New Roman" w:hAnsi="Times New Roman"/>
+          <w:b w:val="false"/>
+          <w:bCs w:val="false"/>
+          <w:i/>
+          <w:iCs/>
+          <w:sz w:val="24"/>
+          <w:szCs w:val="24"/>
+        </w:rPr>
+      </w:pPr>
+      <w:r>
+        <w:rPr>
+          <w:rFonts w:ascii="Times New Roman" w:hAnsi="Times New Roman"/>
+          <w:b w:val="false"/>
+          <w:bCs w:val="false"/>
+          <w:i/>
+          <w:iCs/>
+          <w:sz w:val="24"/>
+          <w:szCs w:val="24"/>
+        </w:rPr>
+        <w:t>Och sen tänkte jag: livet--det är ett projekt! Och sedan tänkte jag: varje person är oändlig!</w:t>
+        <w:br/>
+        <w:t>Varje år som vi lever tar oss närmare oss själva, varje år som vi lever tar oss närmare Varandra.</w:t>
+      </w:r>
+    </w:p>
+    <w:p>
+      <w:pPr>
+        <w:pStyle w:val="TextBody"/>
+        <w:spacing w:before="0" w:after="140"/>
+        <w:jc w:val="left"/>
+        <w:rPr>
+          <w:rFonts w:ascii="Times New Roman" w:hAnsi="Times New Roman"/>
+          <w:b w:val="false"/>
+          <w:bCs w:val="false"/>
+          <w:i/>
+          <w:iCs/>
+          <w:sz w:val="24"/>
+          <w:szCs w:val="24"/>
+        </w:rPr>
+      </w:pPr>
+      <w:r>
+        <w:rPr>
+          <w:rFonts w:ascii="Times New Roman" w:hAnsi="Times New Roman"/>
+          <w:b w:val="false"/>
+          <w:bCs w:val="false"/>
+          <w:i/>
+          <w:iCs/>
+          <w:sz w:val="24"/>
+          <w:szCs w:val="24"/>
+        </w:rPr>
+        <w:t>Livet efter detta skulle då bli till en fortsättning</w:t>
+        <w:br/>
+        <w:t>jag som ett evigt projekt som precis börjat</w:t>
+        <w:br/>
+        <w:t>Aldrig bli till alltid transformeras</w:t>
+        <w:br/>
+        <w:t>-</w:t>
+      </w:r>
+    </w:p>
+    <w:p>
+      <w:pPr>
+        <w:pStyle w:val="TextBody"/>
+        <w:spacing w:before="0" w:after="140"/>
+        <w:jc w:val="left"/>
+        <w:rPr>
+          <w:rFonts w:ascii="Times New Roman" w:hAnsi="Times New Roman"/>
+          <w:b w:val="false"/>
+          <w:bCs w:val="false"/>
+          <w:i/>
+          <w:iCs/>
+          <w:sz w:val="24"/>
+          <w:szCs w:val="24"/>
+        </w:rPr>
+      </w:pPr>
+      <w:r>
+        <w:rPr>
+          <w:rFonts w:ascii="Times New Roman" w:hAnsi="Times New Roman"/>
+          <w:b w:val="false"/>
+          <w:bCs w:val="false"/>
+          <w:i/>
+          <w:iCs/>
+          <w:sz w:val="24"/>
+          <w:szCs w:val="24"/>
+        </w:rPr>
+        <w:t>Men varför då ens dö?</w:t>
+      </w:r>
+    </w:p>
+    <w:p>
+      <w:pPr>
+        <w:pStyle w:val="TextBody"/>
+        <w:spacing w:before="0" w:after="140"/>
+        <w:jc w:val="left"/>
+        <w:rPr>
+          <w:rFonts w:ascii="Times New Roman" w:hAnsi="Times New Roman"/>
+          <w:b w:val="false"/>
+          <w:bCs w:val="false"/>
+          <w:i/>
+          <w:iCs/>
+          <w:sz w:val="24"/>
+          <w:szCs w:val="24"/>
+        </w:rPr>
+      </w:pPr>
+      <w:r>
+        <w:rPr>
+          <w:rFonts w:ascii="Times New Roman" w:hAnsi="Times New Roman"/>
+          <w:b w:val="false"/>
+          <w:bCs w:val="false"/>
+          <w:i/>
+          <w:iCs/>
+          <w:sz w:val="24"/>
+          <w:szCs w:val="24"/>
+        </w:rPr>
+        <w:t>...</w:t>
+      </w:r>
+    </w:p>
+    <w:p>
+      <w:pPr>
+        <w:pStyle w:val="TextBody"/>
+        <w:spacing w:before="0" w:after="140"/>
+        <w:jc w:val="left"/>
+        <w:rPr>
+          <w:rFonts w:ascii="Times New Roman" w:hAnsi="Times New Roman"/>
+          <w:b w:val="false"/>
+          <w:bCs w:val="false"/>
+          <w:i/>
+          <w:iCs/>
+          <w:sz w:val="24"/>
+          <w:szCs w:val="24"/>
+        </w:rPr>
+      </w:pPr>
+      <w:r>
+        <w:rPr>
+          <w:rFonts w:ascii="Times New Roman" w:hAnsi="Times New Roman"/>
+          <w:b w:val="false"/>
+          <w:bCs w:val="false"/>
+          <w:i/>
+          <w:iCs/>
+          <w:sz w:val="24"/>
+          <w:szCs w:val="24"/>
+        </w:rPr>
+        <w:t>Nu ser jag döden som en provokation.</w:t>
+        <w:br/>
+        <w:t>Snälla, hjälp mig med min försoning</w:t>
+        <w:br/>
+        <w:t>För utan livet-efter-detta eller inkarnation</w:t>
+        <w:br/>
+        <w:t>av vår oändliga tranformation</w:t>
+        <w:br/>
+        <w:t>blir döden inget annat än en trunkering</w:t>
+      </w:r>
+    </w:p>
+    <w:p>
+      <w:pPr>
+        <w:pStyle w:val="TextBody"/>
+        <w:spacing w:before="0" w:after="140"/>
+        <w:jc w:val="left"/>
+        <w:rPr>
+          <w:b/>
+          <w:bCs/>
+          <w:i w:val="false"/>
+          <w:iCs w:val="false"/>
+          <w:sz w:val="24"/>
+          <w:szCs w:val="24"/>
+        </w:rPr>
+      </w:pPr>
+      <w:r>
+        <w:rPr>
+          <w:b/>
+          <w:bCs/>
+          <w:i w:val="false"/>
+          <w:iCs w:val="false"/>
+          <w:sz w:val="24"/>
+          <w:szCs w:val="24"/>
+        </w:rPr>
       </w:r>
     </w:p>
     <w:sectPr>

</xml_diff>